<commit_message>
Update Station Owner StRS
</commit_message>
<xml_diff>
--- a/documentation/SRDocuments/StRS_1_StationOwner.docx
+++ b/documentation/SRDocuments/StRS_1_StationOwner.docx
@@ -46,7 +46,15 @@
         <w:rPr>
           <w:sz w:val="44"/>
         </w:rPr>
-        <w:t>εμπλεκομένων</w:t>
+        <w:t>εμ</w:t>
+      </w:r>
+      <w:bookmarkStart w:id="0" w:name="_GoBack"/>
+      <w:bookmarkEnd w:id="0"/>
+      <w:r>
+        <w:rPr>
+          <w:sz w:val="44"/>
+        </w:rPr>
+        <w:t>πλεκομένων</w:t>
       </w:r>
       <w:r>
         <w:rPr>
@@ -152,626 +160,985 @@
     </w:p>
     <w:p>
       <w:pPr>
+        <w:pStyle w:val="Subtitle"/>
+        <w:rPr>
+          <w:b/>
+          <w:sz w:val="32"/>
+        </w:rPr>
+      </w:pPr>
+      <w:r>
+        <w:rPr>
+          <w:b/>
+          <w:sz w:val="32"/>
+        </w:rPr>
+        <w:t>Χώροι Στάθμευσης - Φόρτισης Ο</w:t>
+      </w:r>
+      <w:r>
+        <w:rPr>
+          <w:b/>
+          <w:sz w:val="32"/>
+        </w:rPr>
+        <w:t>χημάτων</w:t>
+      </w:r>
+    </w:p>
+    <w:p>
+      <w:pPr>
+        <w:pStyle w:val="Heading1"/>
+      </w:pPr>
+      <w:r>
+        <w:t>Εισαγωγή</w:t>
+      </w:r>
+    </w:p>
+    <w:p>
+      <w:pPr>
+        <w:pStyle w:val="Heading2"/>
+      </w:pPr>
+      <w:r>
+        <w:t>1.1</w:t>
+      </w:r>
+      <w:r>
+        <w:tab/>
+      </w:r>
+      <w:r>
+        <w:t>Ταυτότητα - επιχειρησιακοί στόχοι</w:t>
+      </w:r>
+    </w:p>
+    <w:p>
+      <w:pPr>
+        <w:rPr>
+          <w:color w:val="2F5496" w:themeColor="accent1" w:themeShade="BF"/>
+          <w:sz w:val="22"/>
+        </w:rPr>
+      </w:pPr>
+      <w:r>
+        <w:rPr>
+          <w:color w:val="2F5496" w:themeColor="accent1" w:themeShade="BF"/>
+          <w:sz w:val="22"/>
+        </w:rPr>
+        <w:t>Ταυτότητα: Ιδιώτες - επιχειρηματίες ιδιοκτήτες χώρων  στάθμευσης</w:t>
+      </w:r>
+    </w:p>
+    <w:p>
+      <w:pPr>
+        <w:rPr>
+          <w:color w:val="2F5496" w:themeColor="accent1" w:themeShade="BF"/>
+          <w:sz w:val="22"/>
+        </w:rPr>
+      </w:pPr>
+      <w:r>
+        <w:rPr>
+          <w:color w:val="2F5496" w:themeColor="accent1" w:themeShade="BF"/>
+          <w:sz w:val="22"/>
+        </w:rPr>
+        <w:t xml:space="preserve">Επιχειρησιακοί στόχοι: </w:t>
+      </w:r>
+      <w:r>
+        <w:rPr>
+          <w:color w:val="2F5496" w:themeColor="accent1" w:themeShade="BF"/>
+          <w:sz w:val="22"/>
+        </w:rPr>
+        <w:t>Κέρδος - επιχειρηματική επέκταση στον τομέα της ηλεκτροκίνησης</w:t>
+      </w:r>
+    </w:p>
+    <w:p>
+      <w:pPr>
+        <w:pStyle w:val="Heading2"/>
+      </w:pPr>
+      <w:r>
+        <w:t>1.2</w:t>
+      </w:r>
+      <w:r>
+        <w:tab/>
+      </w:r>
+      <w:r>
+        <w:t>Περίγραμμα</w:t>
+      </w:r>
+      <w:r>
+        <w:t xml:space="preserve"> επιχειρησιακών λειτουργιών</w:t>
+      </w:r>
+    </w:p>
+    <w:p>
+      <w:pPr>
+        <w:jc w:val="both"/>
+        <w:rPr>
+          <w:color w:val="2F5496" w:themeColor="accent1" w:themeShade="BF"/>
+          <w:sz w:val="22"/>
+        </w:rPr>
+      </w:pPr>
+      <w:r>
+        <w:rPr>
+          <w:color w:val="2F5496" w:themeColor="accent1" w:themeShade="BF"/>
+          <w:sz w:val="22"/>
+        </w:rPr>
+        <w:t>Έσοδα από την φόρτιση οχημάτων</w:t>
+      </w:r>
+    </w:p>
+    <w:p>
+      <w:pPr>
+        <w:jc w:val="both"/>
+        <w:rPr>
+          <w:color w:val="2F5496" w:themeColor="accent1" w:themeShade="BF"/>
+          <w:sz w:val="22"/>
+        </w:rPr>
+      </w:pPr>
+      <w:r>
+        <w:rPr>
+          <w:color w:val="2F5496" w:themeColor="accent1" w:themeShade="BF"/>
+          <w:sz w:val="22"/>
+        </w:rPr>
+        <w:t>Πρόσβαση σε στατιστικά για τις φορτίσεις που πραγματοποιήθηκαν στον σταθμό, με σκοπό την λήψη επιχειρηματικών αποφάσεων</w:t>
+      </w:r>
+    </w:p>
+    <w:p>
+      <w:pPr>
+        <w:jc w:val="both"/>
+        <w:rPr>
+          <w:color w:val="2F5496" w:themeColor="accent1" w:themeShade="BF"/>
+          <w:sz w:val="22"/>
+        </w:rPr>
+      </w:pPr>
+      <w:r>
+        <w:rPr>
+          <w:color w:val="2F5496" w:themeColor="accent1" w:themeShade="BF"/>
+          <w:sz w:val="22"/>
+        </w:rPr>
+        <w:t xml:space="preserve">Συνεργασία με κατασκευαστές - </w:t>
+      </w:r>
+      <w:r>
+        <w:rPr>
+          <w:color w:val="2F5496" w:themeColor="accent1" w:themeShade="BF"/>
+          <w:sz w:val="22"/>
+        </w:rPr>
+        <w:t>εμπόρους, τράπεζες, παρόχους ηλεκτρικής</w:t>
+      </w:r>
+      <w:r>
+        <w:rPr>
+          <w:color w:val="2F5496" w:themeColor="accent1" w:themeShade="BF"/>
+          <w:sz w:val="22"/>
+        </w:rPr>
+        <w:t xml:space="preserve"> ενέργειας</w:t>
+      </w:r>
+    </w:p>
+    <w:p>
+      <w:pPr>
+        <w:jc w:val="both"/>
+        <w:rPr>
+          <w:color w:val="2F5496" w:themeColor="accent1" w:themeShade="BF"/>
+          <w:sz w:val="22"/>
+        </w:rPr>
+      </w:pPr>
+      <w:r>
+        <w:rPr>
+          <w:color w:val="2F5496" w:themeColor="accent1" w:themeShade="BF"/>
+          <w:sz w:val="22"/>
+        </w:rPr>
+        <w:t>Συνδυαστικές προσφορές κόστους στάθμευσης και φόρτισης</w:t>
+      </w:r>
+    </w:p>
+    <w:p>
+      <w:pPr>
+        <w:jc w:val="both"/>
+        <w:rPr>
+          <w:color w:val="2F5496" w:themeColor="accent1" w:themeShade="BF"/>
+          <w:sz w:val="22"/>
+        </w:rPr>
+      </w:pPr>
+      <w:r>
+        <w:rPr>
+          <w:color w:val="2F5496" w:themeColor="accent1" w:themeShade="BF"/>
+          <w:sz w:val="22"/>
+        </w:rPr>
+        <w:t>Προγράμματα επιβράβευσης τακτικών πελατών</w:t>
+      </w:r>
+    </w:p>
+    <w:p>
+      <w:pPr>
+        <w:pStyle w:val="Heading1"/>
+      </w:pPr>
+      <w:r>
+        <w:t>Αναφορές</w:t>
+      </w:r>
+      <w:r>
+        <w:t xml:space="preserve"> - πηγές πληροφοριών</w:t>
+      </w:r>
+    </w:p>
+    <w:p>
+      <w:pPr>
+        <w:rPr>
+          <w:color w:val="2F5496" w:themeColor="accent1" w:themeShade="BF"/>
+          <w:sz w:val="22"/>
+          <w:lang w:val="en-US"/>
+        </w:rPr>
+      </w:pPr>
+      <w:r>
+        <w:rPr>
+          <w:color w:val="2F5496" w:themeColor="accent1" w:themeShade="BF"/>
+          <w:sz w:val="22"/>
+          <w:lang w:val="en-US"/>
+        </w:rPr>
+        <w:t>N/A</w:t>
+      </w:r>
+    </w:p>
+    <w:p>
+      <w:pPr>
+        <w:pStyle w:val="Heading1"/>
+      </w:pPr>
+      <w:r>
+        <w:t>Λειτουργικές απαιτήσεις επιχειρησιακού περιβάλλοντος</w:t>
+      </w:r>
+    </w:p>
+    <w:p>
+      <w:pPr>
+        <w:pStyle w:val="Heading2"/>
+      </w:pPr>
+      <w:r>
+        <w:t>3</w:t>
+      </w:r>
+      <w:r>
+        <w:t>.1</w:t>
+      </w:r>
+      <w:r>
+        <w:tab/>
+      </w:r>
+      <w:r>
+        <w:t>Επιχειρησιακές διαδικασίες</w:t>
+      </w:r>
+    </w:p>
+    <w:p>
+      <w:pPr>
+        <w:jc w:val="both"/>
+        <w:rPr>
+          <w:color w:val="2F5496" w:themeColor="accent1" w:themeShade="BF"/>
+          <w:sz w:val="22"/>
+        </w:rPr>
+      </w:pPr>
+      <w:r>
+        <w:rPr>
+          <w:color w:val="2F5496" w:themeColor="accent1" w:themeShade="BF"/>
+          <w:sz w:val="22"/>
+        </w:rPr>
+        <w:t xml:space="preserve">Οι </w:t>
+      </w:r>
+      <w:r>
+        <w:rPr>
+          <w:color w:val="2F5496" w:themeColor="accent1" w:themeShade="BF"/>
+          <w:sz w:val="22"/>
+        </w:rPr>
+        <w:t xml:space="preserve">λειτουργίες </w:t>
+      </w:r>
+      <w:r>
+        <w:rPr>
+          <w:color w:val="2F5496" w:themeColor="accent1" w:themeShade="BF"/>
+          <w:sz w:val="22"/>
+        </w:rPr>
+        <w:t xml:space="preserve">του συστήματος που εμπλέκουν τον εν λόγω </w:t>
+      </w:r>
+      <w:r>
+        <w:rPr>
+          <w:color w:val="2F5496" w:themeColor="accent1" w:themeShade="BF"/>
+          <w:sz w:val="22"/>
+          <w:lang w:val="en-US"/>
+        </w:rPr>
+        <w:t>stake</w:t>
+      </w:r>
+      <w:r>
+        <w:rPr>
+          <w:color w:val="2F5496" w:themeColor="accent1" w:themeShade="BF"/>
+          <w:sz w:val="22"/>
+        </w:rPr>
+        <w:t xml:space="preserve"> </w:t>
+      </w:r>
+      <w:r>
+        <w:rPr>
+          <w:color w:val="2F5496" w:themeColor="accent1" w:themeShade="BF"/>
+          <w:sz w:val="22"/>
+          <w:lang w:val="en-US"/>
+        </w:rPr>
+        <w:t>holder</w:t>
+      </w:r>
+      <w:r>
+        <w:rPr>
+          <w:color w:val="2F5496" w:themeColor="accent1" w:themeShade="BF"/>
+          <w:sz w:val="22"/>
+        </w:rPr>
+        <w:t xml:space="preserve"> είναι:</w:t>
+      </w:r>
+    </w:p>
+    <w:p>
+      <w:pPr>
+        <w:jc w:val="both"/>
+        <w:rPr>
+          <w:color w:val="2F5496" w:themeColor="accent1" w:themeShade="BF"/>
+          <w:sz w:val="22"/>
+        </w:rPr>
+      </w:pPr>
+      <w:r>
+        <w:rPr>
+          <w:color w:val="2F5496" w:themeColor="accent1" w:themeShade="BF"/>
+          <w:sz w:val="22"/>
+        </w:rPr>
+        <w:t>Αναφορά κατανάλωσης ενέργειας για μια περίοδο, ανά σταθμό φόρτισης</w:t>
+      </w:r>
+    </w:p>
+    <w:p>
+      <w:pPr>
+        <w:jc w:val="both"/>
+        <w:rPr>
+          <w:color w:val="2F5496" w:themeColor="accent1" w:themeShade="BF"/>
+          <w:sz w:val="22"/>
+        </w:rPr>
+      </w:pPr>
+      <w:r>
+        <w:rPr>
+          <w:color w:val="2F5496" w:themeColor="accent1" w:themeShade="BF"/>
+          <w:sz w:val="22"/>
+        </w:rPr>
+        <w:t>Αναφορά κατάστασης σταθμών φόρτισης κάθε στιγμή</w:t>
+      </w:r>
+    </w:p>
+    <w:p>
+      <w:pPr>
+        <w:jc w:val="both"/>
+        <w:rPr>
+          <w:color w:val="2F5496" w:themeColor="accent1" w:themeShade="BF"/>
+          <w:sz w:val="22"/>
+        </w:rPr>
+      </w:pPr>
+      <w:r>
+        <w:rPr>
+          <w:color w:val="2F5496" w:themeColor="accent1" w:themeShade="BF"/>
+          <w:sz w:val="22"/>
+        </w:rPr>
+        <w:t>Αξιολόγηση για κάθε σταθμό φόρτισης από τους χρήστες</w:t>
+      </w:r>
+    </w:p>
+    <w:p>
+      <w:pPr>
+        <w:jc w:val="both"/>
+        <w:rPr>
+          <w:color w:val="2F5496" w:themeColor="accent1" w:themeShade="BF"/>
+          <w:sz w:val="22"/>
+        </w:rPr>
+      </w:pPr>
+      <w:r>
+        <w:rPr>
+          <w:color w:val="2F5496" w:themeColor="accent1" w:themeShade="BF"/>
+          <w:sz w:val="22"/>
+        </w:rPr>
+        <w:t>Απεικόνιση δεδομένων / γεγονότων φόρτισης σε διάγραμμα</w:t>
+      </w:r>
+    </w:p>
+    <w:p>
+      <w:pPr>
+        <w:jc w:val="both"/>
+        <w:rPr>
+          <w:color w:val="2F5496" w:themeColor="accent1" w:themeShade="BF"/>
+          <w:sz w:val="22"/>
+        </w:rPr>
+      </w:pPr>
+      <w:r>
+        <w:rPr>
+          <w:color w:val="2F5496" w:themeColor="accent1" w:themeShade="BF"/>
+          <w:sz w:val="22"/>
+        </w:rPr>
+        <w:t>Δυνατότητα εμφάνισης σταθμών σε χάρτη</w:t>
+      </w:r>
+    </w:p>
+    <w:p>
+      <w:pPr>
+        <w:jc w:val="both"/>
+        <w:rPr>
+          <w:color w:val="2F5496" w:themeColor="accent1" w:themeShade="BF"/>
+          <w:sz w:val="22"/>
+        </w:rPr>
+      </w:pPr>
+      <w:r>
+        <w:rPr>
+          <w:color w:val="2F5496" w:themeColor="accent1" w:themeShade="BF"/>
+          <w:sz w:val="22"/>
+        </w:rPr>
+        <w:t>Έκδοση περιοδικού λογαριασμού ανά όχημα</w:t>
+      </w:r>
+    </w:p>
+    <w:p>
+      <w:pPr>
+        <w:jc w:val="both"/>
+        <w:rPr>
+          <w:color w:val="2F5496" w:themeColor="accent1" w:themeShade="BF"/>
+          <w:sz w:val="22"/>
+        </w:rPr>
+      </w:pPr>
+      <w:r>
+        <w:rPr>
+          <w:color w:val="2F5496" w:themeColor="accent1" w:themeShade="BF"/>
+          <w:sz w:val="22"/>
+        </w:rPr>
+        <w:t>Εκτίμηση απαιτούμενου χρόνου φόρτισης</w:t>
+      </w:r>
+    </w:p>
+    <w:p>
+      <w:pPr>
+        <w:jc w:val="both"/>
+        <w:rPr>
+          <w:color w:val="2F5496" w:themeColor="accent1" w:themeShade="BF"/>
+          <w:sz w:val="22"/>
+        </w:rPr>
+      </w:pPr>
+      <w:r>
+        <w:rPr>
+          <w:color w:val="2F5496" w:themeColor="accent1" w:themeShade="BF"/>
+          <w:sz w:val="22"/>
+        </w:rPr>
+        <w:t>Εμφάνιση αναλυτικών στατιστικών στοιχείων φορτίσεων για κάθε θέση φόρτισης για μια περίοδο</w:t>
+      </w:r>
+    </w:p>
+    <w:p>
+      <w:pPr>
+        <w:jc w:val="both"/>
+        <w:rPr>
+          <w:color w:val="2F5496" w:themeColor="accent1" w:themeShade="BF"/>
+          <w:sz w:val="22"/>
+        </w:rPr>
+      </w:pPr>
+      <w:r>
+        <w:rPr>
+          <w:color w:val="2F5496" w:themeColor="accent1" w:themeShade="BF"/>
+          <w:sz w:val="22"/>
+        </w:rPr>
+        <w:lastRenderedPageBreak/>
+        <w:t>Καταγραφή γεγονότων και δεδομένων φόρτισης</w:t>
+      </w:r>
+    </w:p>
+    <w:p>
+      <w:pPr>
+        <w:jc w:val="both"/>
+        <w:rPr>
+          <w:color w:val="2F5496" w:themeColor="accent1" w:themeShade="BF"/>
+          <w:sz w:val="22"/>
+        </w:rPr>
+      </w:pPr>
+      <w:r>
+        <w:rPr>
+          <w:color w:val="2F5496" w:themeColor="accent1" w:themeShade="BF"/>
+          <w:sz w:val="22"/>
+        </w:rPr>
+        <w:t>Καταγραφή των οχημάτων που φορτίζουν σε κάθε σταθμό για δεδομένη χρονική περίοδο</w:t>
+      </w:r>
+    </w:p>
+    <w:p>
+      <w:pPr>
+        <w:jc w:val="both"/>
+        <w:rPr>
+          <w:color w:val="2F5496" w:themeColor="accent1" w:themeShade="BF"/>
+          <w:sz w:val="22"/>
+        </w:rPr>
+      </w:pPr>
+      <w:r>
+        <w:rPr>
+          <w:color w:val="2F5496" w:themeColor="accent1" w:themeShade="BF"/>
+          <w:sz w:val="22"/>
+        </w:rPr>
+        <w:t>Εναλλακτικές μέθοδοι πληρωμής (μετρητοίς ή με πίστωση)</w:t>
+      </w:r>
+    </w:p>
+    <w:p>
+      <w:pPr>
+        <w:jc w:val="both"/>
+        <w:rPr>
+          <w:color w:val="2F5496" w:themeColor="accent1" w:themeShade="BF"/>
+          <w:sz w:val="22"/>
+        </w:rPr>
+      </w:pPr>
+      <w:r>
+        <w:rPr>
+          <w:color w:val="2F5496" w:themeColor="accent1" w:themeShade="BF"/>
+          <w:sz w:val="22"/>
+        </w:rPr>
+        <w:t>Σύστημα επιβράβευσης με πόντους</w:t>
+      </w:r>
+    </w:p>
+    <w:p>
+      <w:pPr>
+        <w:jc w:val="both"/>
+        <w:rPr>
+          <w:color w:val="2F5496" w:themeColor="accent1" w:themeShade="BF"/>
+          <w:sz w:val="22"/>
+        </w:rPr>
+      </w:pPr>
+      <w:r>
+        <w:rPr>
+          <w:color w:val="2F5496" w:themeColor="accent1" w:themeShade="BF"/>
+          <w:sz w:val="22"/>
+        </w:rPr>
+        <w:t>Υπολογισμός κατανάλωσης ενέργειας ανά λειτουργό σταθμού φόρτισης και χρονική περίοδο</w:t>
+      </w:r>
+    </w:p>
+    <w:p>
+      <w:pPr>
+        <w:jc w:val="both"/>
+        <w:rPr>
+          <w:color w:val="2F5496" w:themeColor="accent1" w:themeShade="BF"/>
+          <w:sz w:val="22"/>
+        </w:rPr>
+      </w:pPr>
+      <w:r>
+        <w:rPr>
+          <w:color w:val="2F5496" w:themeColor="accent1" w:themeShade="BF"/>
+          <w:sz w:val="22"/>
+        </w:rPr>
+        <w:t>Υπολογισμός κόστους φόρτισης που ολοκληρώνεται</w:t>
+      </w:r>
+    </w:p>
+    <w:p>
+      <w:pPr>
         <w:pStyle w:val="Description"/>
-        <w:shd w:val="clear" w:color="auto" w:fill="FFF2CC" w:themeFill="accent4" w:themeFillTint="33"/>
-      </w:pPr>
-      <w:r>
-        <w:t>ΣΗΜΕΙΩΣΗ: Το στυλ κειμένου (</w:t>
-      </w:r>
-      <w:r>
-        <w:rPr>
+        <w:rPr>
+          <w:color w:val="2F5496" w:themeColor="accent1" w:themeShade="BF"/>
+        </w:rPr>
+      </w:pPr>
+    </w:p>
+    <w:p>
+      <w:pPr>
+        <w:pStyle w:val="Heading2"/>
+      </w:pPr>
+      <w:r>
+        <w:t>3</w:t>
+      </w:r>
+      <w:r>
+        <w:t>.</w:t>
+      </w:r>
+      <w:r>
+        <w:t>2</w:t>
+      </w:r>
+      <w:r>
+        <w:tab/>
+      </w:r>
+      <w:r>
+        <w:tab/>
+      </w:r>
+      <w:r>
+        <w:t>Δείκτες ποιότητας</w:t>
+      </w:r>
+    </w:p>
+    <w:p>
+      <w:pPr>
+        <w:jc w:val="both"/>
+        <w:rPr>
+          <w:color w:val="2F5496" w:themeColor="accent1" w:themeShade="BF"/>
+          <w:sz w:val="22"/>
+        </w:rPr>
+      </w:pPr>
+      <w:r>
+        <w:rPr>
+          <w:color w:val="2F5496" w:themeColor="accent1" w:themeShade="BF"/>
+          <w:sz w:val="22"/>
+        </w:rPr>
+        <w:t>Ικανότητα υποστήριξης πολλαπλών χρηστών (φορτιζομένων οχημάτων) ταυτοχρόνως</w:t>
+      </w:r>
+    </w:p>
+    <w:p>
+      <w:pPr>
+        <w:jc w:val="both"/>
+        <w:rPr>
+          <w:color w:val="2F5496" w:themeColor="accent1" w:themeShade="BF"/>
+          <w:sz w:val="22"/>
+        </w:rPr>
+      </w:pPr>
+      <w:r>
+        <w:rPr>
+          <w:color w:val="2F5496" w:themeColor="accent1" w:themeShade="BF"/>
+          <w:sz w:val="22"/>
+        </w:rPr>
+        <w:t>Χαμηλή πιθανότητα δυσλειτουργίας</w:t>
+      </w:r>
+    </w:p>
+    <w:p>
+      <w:pPr>
+        <w:jc w:val="both"/>
+        <w:rPr>
+          <w:color w:val="2F5496" w:themeColor="accent1" w:themeShade="BF"/>
+          <w:sz w:val="22"/>
+        </w:rPr>
+      </w:pPr>
+      <w:r>
+        <w:rPr>
+          <w:color w:val="2F5496" w:themeColor="accent1" w:themeShade="BF"/>
+          <w:sz w:val="22"/>
+        </w:rPr>
+        <w:t>Επεκτάσιμο/αναβαθμίσιμο</w:t>
+      </w:r>
+    </w:p>
+    <w:p>
+      <w:pPr>
+        <w:jc w:val="both"/>
+        <w:rPr>
+          <w:color w:val="2F5496" w:themeColor="accent1" w:themeShade="BF"/>
+          <w:sz w:val="22"/>
+        </w:rPr>
+      </w:pPr>
+      <w:r>
+        <w:rPr>
+          <w:color w:val="2F5496" w:themeColor="accent1" w:themeShade="BF"/>
+          <w:sz w:val="22"/>
+        </w:rPr>
+        <w:t>Ασφάλεια από επιθέσεις</w:t>
+      </w:r>
+    </w:p>
+    <w:p>
+      <w:pPr>
+        <w:jc w:val="both"/>
+        <w:rPr>
+          <w:color w:val="2F5496" w:themeColor="accent1" w:themeShade="BF"/>
+          <w:sz w:val="22"/>
+        </w:rPr>
+      </w:pPr>
+      <w:r>
+        <w:rPr>
+          <w:color w:val="2F5496" w:themeColor="accent1" w:themeShade="BF"/>
+          <w:sz w:val="22"/>
+        </w:rPr>
+        <w:t>Οθόνη αφής</w:t>
+      </w:r>
+    </w:p>
+    <w:p>
+      <w:pPr>
+        <w:jc w:val="both"/>
+        <w:rPr>
+          <w:color w:val="2F5496" w:themeColor="accent1" w:themeShade="BF"/>
+          <w:sz w:val="22"/>
+        </w:rPr>
+      </w:pPr>
+      <w:r>
+        <w:rPr>
+          <w:color w:val="2F5496" w:themeColor="accent1" w:themeShade="BF"/>
+          <w:sz w:val="22"/>
+        </w:rPr>
+        <w:t>Ασύρματη συλλογή δεδομένων από οχήματα</w:t>
+      </w:r>
+    </w:p>
+    <w:p>
+      <w:pPr>
+        <w:jc w:val="both"/>
+        <w:rPr>
+          <w:color w:val="2F5496" w:themeColor="accent1" w:themeShade="BF"/>
+          <w:sz w:val="22"/>
+        </w:rPr>
+      </w:pPr>
+      <w:r>
+        <w:rPr>
+          <w:color w:val="2F5496" w:themeColor="accent1" w:themeShade="BF"/>
+          <w:sz w:val="22"/>
+        </w:rPr>
+        <w:t>Μικρές απαιτήσεις σε hardware</w:t>
+      </w:r>
+    </w:p>
+    <w:p>
+      <w:pPr>
+        <w:pStyle w:val="Heading1"/>
+      </w:pPr>
+      <w:r>
+        <w:t>Έ</w:t>
+      </w:r>
+      <w:r>
+        <w:t>κθεση απαιτήσεων χρηστών</w:t>
+      </w:r>
+    </w:p>
+    <w:p>
+      <w:pPr>
+        <w:jc w:val="both"/>
+        <w:rPr>
+          <w:color w:val="2F5496" w:themeColor="accent1" w:themeShade="BF"/>
+          <w:sz w:val="22"/>
+        </w:rPr>
+      </w:pPr>
+      <w:r>
+        <w:rPr>
+          <w:color w:val="2F5496" w:themeColor="accent1" w:themeShade="BF"/>
+          <w:sz w:val="22"/>
+        </w:rPr>
+        <w:t>Επίτευξη υψηλότερου επιπέδου αξιοπιστίας και συνέπειας απέναντι στους πελάτες, μέσω των ενημερωτικών λειτουργιών του συστήματος.</w:t>
+      </w:r>
+      <w:r>
+        <w:rPr>
+          <w:color w:val="2F5496" w:themeColor="accent1" w:themeShade="BF"/>
+          <w:sz w:val="22"/>
+        </w:rPr>
+        <w:t xml:space="preserve"> Εδραίωση συνεργατικών σχέσεων με λοιπά μέλη της βιομηχανίας ηλεκτροκίνησης (κατασκευαστές - εμπόρους, τράπεζες, παρόχους ηλεκτρικής ενέργειας). Απώτερος σκοπός η επιχειρηματική ανάπτυξη μέσω της συνεισφοράς στην επέκταση του δικτύου ηλεκτροκίνησης.</w:t>
+      </w:r>
+    </w:p>
+    <w:p>
+      <w:pPr>
+        <w:pStyle w:val="Description"/>
+      </w:pPr>
+    </w:p>
+    <w:p>
+      <w:pPr>
+        <w:pStyle w:val="Heading1"/>
+      </w:pPr>
+      <w:r>
+        <w:t>Αρχές του προτεινόμενου συστήματος</w:t>
+      </w:r>
+    </w:p>
+    <w:p>
+      <w:pPr>
+        <w:jc w:val="both"/>
+        <w:rPr>
+          <w:color w:val="2F5496" w:themeColor="accent1" w:themeShade="BF"/>
+          <w:sz w:val="22"/>
+        </w:rPr>
+      </w:pPr>
+      <w:r>
+        <w:rPr>
+          <w:color w:val="2F5496" w:themeColor="accent1" w:themeShade="BF"/>
+          <w:sz w:val="22"/>
+        </w:rPr>
+        <w:t>Συμμόρφωση με κανόνες π</w:t>
+      </w:r>
+      <w:r>
+        <w:rPr>
+          <w:color w:val="2F5496" w:themeColor="accent1" w:themeShade="BF"/>
+          <w:sz w:val="22"/>
+        </w:rPr>
+        <w:t>ροστασία</w:t>
+      </w:r>
+      <w:r>
+        <w:rPr>
+          <w:color w:val="2F5496" w:themeColor="accent1" w:themeShade="BF"/>
+          <w:sz w:val="22"/>
+        </w:rPr>
+        <w:t>ς</w:t>
+      </w:r>
+      <w:r>
+        <w:rPr>
+          <w:color w:val="2F5496" w:themeColor="accent1" w:themeShade="BF"/>
+          <w:sz w:val="22"/>
+        </w:rPr>
+        <w:t xml:space="preserve"> δεδομένων ιδιοκτήτη οχήματος-οδηγού και ιδιοκτήτη σταθμού</w:t>
+      </w:r>
+    </w:p>
+    <w:p>
+      <w:pPr>
+        <w:jc w:val="both"/>
+        <w:rPr>
+          <w:color w:val="2F5496" w:themeColor="accent1" w:themeShade="BF"/>
+          <w:sz w:val="22"/>
+        </w:rPr>
+      </w:pPr>
+      <w:r>
+        <w:rPr>
+          <w:color w:val="2F5496" w:themeColor="accent1" w:themeShade="BF"/>
+          <w:sz w:val="22"/>
+        </w:rPr>
+        <w:t>Αξιοποίηση υπαρχόντων υποδομών (σύστημα τράπεζας) για την εξασφάλιση ασφαλών</w:t>
+      </w:r>
+      <w:r>
+        <w:rPr>
+          <w:color w:val="2F5496" w:themeColor="accent1" w:themeShade="BF"/>
+          <w:sz w:val="22"/>
+        </w:rPr>
+        <w:t xml:space="preserve"> συναλλαγών</w:t>
+      </w:r>
+    </w:p>
+    <w:p>
+      <w:pPr>
+        <w:jc w:val="both"/>
+        <w:rPr>
+          <w:color w:val="2F5496" w:themeColor="accent1" w:themeShade="BF"/>
+          <w:sz w:val="22"/>
+        </w:rPr>
+      </w:pPr>
+      <w:r>
+        <w:rPr>
+          <w:color w:val="2F5496" w:themeColor="accent1" w:themeShade="BF"/>
+          <w:sz w:val="22"/>
+        </w:rPr>
+        <w:t>Πρόσβαση σε στοιχεία πελατών</w:t>
+      </w:r>
+    </w:p>
+    <w:p>
+      <w:pPr>
+        <w:jc w:val="both"/>
+        <w:rPr>
+          <w:color w:val="2F5496" w:themeColor="accent1" w:themeShade="BF"/>
+          <w:sz w:val="22"/>
+        </w:rPr>
+      </w:pPr>
+      <w:r>
+        <w:rPr>
+          <w:color w:val="2F5496" w:themeColor="accent1" w:themeShade="BF"/>
+          <w:sz w:val="22"/>
+        </w:rPr>
+        <w:t>Διαφάνεια συναλλαγών και δεδομένων κατανάλωσης ενέργειας</w:t>
+      </w:r>
+    </w:p>
+    <w:p>
+      <w:pPr>
+        <w:jc w:val="both"/>
+        <w:rPr>
+          <w:color w:val="2F5496" w:themeColor="accent1" w:themeShade="BF"/>
+          <w:sz w:val="22"/>
+        </w:rPr>
+      </w:pPr>
+      <w:r>
+        <w:rPr>
+          <w:color w:val="2F5496" w:themeColor="accent1" w:themeShade="BF"/>
+          <w:sz w:val="22"/>
+        </w:rPr>
+        <w:t>Πιστοποιημένη τήρηση προτύπων αξιοπιστίας και ασφάλειας</w:t>
+      </w:r>
+    </w:p>
+    <w:p>
+      <w:pPr>
+        <w:pStyle w:val="Heading1"/>
+      </w:pPr>
+      <w:r>
+        <w:t>Περιορισμοί</w:t>
+      </w:r>
+      <w:r>
+        <w:t xml:space="preserve"> στο πλαίσιο του έργου</w:t>
+      </w:r>
+    </w:p>
+    <w:p>
+      <w:pPr>
+        <w:rPr>
+          <w:color w:val="2F5496" w:themeColor="accent1" w:themeShade="BF"/>
+          <w:sz w:val="22"/>
+        </w:rPr>
+      </w:pPr>
+      <w:r>
+        <w:rPr>
+          <w:color w:val="2F5496" w:themeColor="accent1" w:themeShade="BF"/>
+          <w:sz w:val="22"/>
+        </w:rPr>
+        <w:t>Χρήση τραπεζικού δικτύου για την πραγματοποίηση συναλλαγών</w:t>
+      </w:r>
+    </w:p>
+    <w:p>
+      <w:pPr>
+        <w:rPr>
+          <w:color w:val="2F5496" w:themeColor="accent1" w:themeShade="BF"/>
+          <w:sz w:val="22"/>
+        </w:rPr>
+      </w:pPr>
+      <w:r>
+        <w:rPr>
+          <w:color w:val="2F5496" w:themeColor="accent1" w:themeShade="BF"/>
+          <w:sz w:val="22"/>
+        </w:rPr>
+        <w:t xml:space="preserve">Συνεργασία με </w:t>
+      </w:r>
+      <w:proofErr w:type="spellStart"/>
+      <w:r>
+        <w:rPr>
+          <w:color w:val="2F5496" w:themeColor="accent1" w:themeShade="BF"/>
+          <w:sz w:val="22"/>
+        </w:rPr>
+        <w:t>πάροχο</w:t>
+      </w:r>
+      <w:proofErr w:type="spellEnd"/>
+      <w:r>
+        <w:rPr>
+          <w:color w:val="2F5496" w:themeColor="accent1" w:themeShade="BF"/>
+          <w:sz w:val="22"/>
+        </w:rPr>
+        <w:t xml:space="preserve"> ηλεκτρικής ενέργειας</w:t>
+      </w:r>
+    </w:p>
+    <w:p>
+      <w:pPr>
+        <w:jc w:val="both"/>
+        <w:rPr>
+          <w:color w:val="2F5496" w:themeColor="accent1" w:themeShade="BF"/>
+          <w:sz w:val="22"/>
+        </w:rPr>
+      </w:pPr>
+      <w:r>
+        <w:rPr>
+          <w:color w:val="2F5496" w:themeColor="accent1" w:themeShade="BF"/>
+          <w:sz w:val="22"/>
+        </w:rPr>
+        <w:lastRenderedPageBreak/>
+        <w:t xml:space="preserve">Χρήση </w:t>
+      </w:r>
+      <w:proofErr w:type="spellStart"/>
+      <w:r>
+        <w:rPr>
+          <w:color w:val="2F5496" w:themeColor="accent1" w:themeShade="BF"/>
+          <w:sz w:val="22"/>
+        </w:rPr>
+        <w:t>open</w:t>
+      </w:r>
+      <w:proofErr w:type="spellEnd"/>
+      <w:r>
+        <w:rPr>
+          <w:color w:val="2F5496" w:themeColor="accent1" w:themeShade="BF"/>
+          <w:sz w:val="22"/>
+        </w:rPr>
+        <w:t xml:space="preserve"> </w:t>
+      </w:r>
+      <w:proofErr w:type="spellStart"/>
+      <w:r>
+        <w:rPr>
+          <w:color w:val="2F5496" w:themeColor="accent1" w:themeShade="BF"/>
+          <w:sz w:val="22"/>
+        </w:rPr>
+        <w:t>source</w:t>
+      </w:r>
+      <w:proofErr w:type="spellEnd"/>
+      <w:r>
+        <w:rPr>
+          <w:color w:val="2F5496" w:themeColor="accent1" w:themeShade="BF"/>
+          <w:sz w:val="22"/>
+        </w:rPr>
+        <w:t xml:space="preserve"> εργαλείων</w:t>
+      </w:r>
+      <w:r>
+        <w:rPr>
+          <w:color w:val="2F5496" w:themeColor="accent1" w:themeShade="BF"/>
+          <w:sz w:val="22"/>
+        </w:rPr>
+        <w:t xml:space="preserve"> (ώστε κάθε ιδιοκτήτης σταθμών φόρτισης να έχει δυνατότητα παραμετροποίησης)</w:t>
+      </w:r>
+    </w:p>
+    <w:p>
+      <w:pPr>
+        <w:jc w:val="both"/>
+        <w:rPr>
+          <w:color w:val="2F5496" w:themeColor="accent1" w:themeShade="BF"/>
+          <w:sz w:val="22"/>
+        </w:rPr>
+      </w:pPr>
+      <w:r>
+        <w:rPr>
+          <w:color w:val="2F5496" w:themeColor="accent1" w:themeShade="BF"/>
+          <w:sz w:val="22"/>
+        </w:rPr>
+        <w:t>Χρήση εργαλείων που καθιστούν δυνατή την υποστήριξη μεγάλου εύρους συσκευών και λειτουργικών συστημάτων</w:t>
+      </w:r>
+    </w:p>
+    <w:p>
+      <w:pPr>
+        <w:pStyle w:val="Heading1"/>
+      </w:pPr>
+      <w:r>
+        <w:t xml:space="preserve">Παράρτημα: ακρωνύμια και συντομογραφίες </w:t>
+      </w:r>
+    </w:p>
+    <w:p>
+      <w:pPr>
+        <w:rPr>
+          <w:color w:val="2F5496" w:themeColor="accent1" w:themeShade="BF"/>
+          <w:sz w:val="22"/>
           <w:lang w:val="en-US"/>
         </w:rPr>
-        <w:t>style</w:t>
-      </w:r>
-      <w:r>
-        <w:t xml:space="preserve">) </w:t>
-      </w:r>
-      <w:r>
-        <w:t>"</w:t>
-      </w:r>
-      <w:r>
-        <w:rPr>
+      </w:pPr>
+      <w:r>
+        <w:rPr>
+          <w:color w:val="2F5496" w:themeColor="accent1" w:themeShade="BF"/>
+          <w:sz w:val="22"/>
           <w:lang w:val="en-US"/>
         </w:rPr>
-        <w:t>Description</w:t>
-      </w:r>
-      <w:r>
-        <w:t xml:space="preserve">" </w:t>
-      </w:r>
-      <w:r>
-        <w:t>χρησιμοποιείται για να σας δώσει σύντομες οδηγίες για κάθε ενότητα. Το κείμενο που θα συμπληρώσετε πρέπει να γραφεί με το στυλ "</w:t>
-      </w:r>
-      <w:r>
-        <w:rPr>
-          <w:lang w:val="en-US"/>
-        </w:rPr>
-        <w:t>Normal</w:t>
-      </w:r>
-      <w:r>
-        <w:t>"</w:t>
-      </w:r>
-    </w:p>
-    <w:p>
-      <w:pPr>
-        <w:pStyle w:val="Description"/>
-      </w:pPr>
-    </w:p>
-    <w:p>
-      <w:pPr>
-        <w:pStyle w:val="Subtitle"/>
-      </w:pPr>
-      <w:r>
-        <w:t>Χώροι στάθμευσης - φόρτισης οχημάτων</w:t>
-      </w:r>
-    </w:p>
-    <w:p>
-      <w:pPr>
-        <w:pStyle w:val="Description"/>
-      </w:pPr>
-      <w:r>
-        <w:t>Συμπληρώνεται ένα έγγραφο για κάθε εμπλεκόμενο μέρος</w:t>
-      </w:r>
-      <w:r>
-        <w:t xml:space="preserve">. Οι </w:t>
-      </w:r>
-      <w:r>
-        <w:rPr>
-          <w:lang w:val="en-US"/>
-        </w:rPr>
-        <w:t>stakeholders</w:t>
-      </w:r>
-      <w:r>
-        <w:t xml:space="preserve"> </w:t>
-      </w:r>
-      <w:r>
-        <w:t>ΔΕΝ ταυτίζονται με τους ρόλους χρηστών.</w:t>
-      </w:r>
-    </w:p>
-    <w:p>
-      <w:pPr>
-        <w:pStyle w:val="Heading1"/>
-      </w:pPr>
-      <w:r>
-        <w:t>Εισαγωγή</w:t>
-      </w:r>
-    </w:p>
-    <w:p>
-      <w:pPr>
-        <w:pStyle w:val="Heading2"/>
-      </w:pPr>
-      <w:r>
-        <w:t>1.1</w:t>
-      </w:r>
-      <w:r>
-        <w:tab/>
-      </w:r>
-      <w:r>
-        <w:t>Ταυτότητα - επιχειρησιακοί στόχοι</w:t>
-      </w:r>
-    </w:p>
-    <w:p>
-      <w:pPr>
-        <w:pStyle w:val="Description"/>
-      </w:pPr>
-      <w:r>
-        <w:t>Τι θέλουμε να πετύχουμε με το σύστημα</w:t>
-      </w:r>
-      <w:r>
-        <w:t xml:space="preserve">. </w:t>
-      </w:r>
-      <w:r>
-        <w:t xml:space="preserve">Αναφέρεται στον </w:t>
-      </w:r>
-      <w:r>
-        <w:rPr>
-          <w:lang w:val="en-US"/>
-        </w:rPr>
-        <w:t>stakeholder</w:t>
-      </w:r>
-      <w:r>
-        <w:t xml:space="preserve"> </w:t>
-      </w:r>
-      <w:r>
-        <w:t>ο οποίος υπογράφει το κείμενο.</w:t>
-      </w:r>
-    </w:p>
-    <w:p>
-      <w:pPr>
-        <w:pStyle w:val="Description"/>
-      </w:pPr>
-      <w:r>
-        <w:t>Χρησιμοποιήστε κανονικά</w:t>
-      </w:r>
-    </w:p>
-    <w:p>
-      <w:pPr>
-        <w:pStyle w:val="Description"/>
-      </w:pPr>
-      <w:r>
-        <w:t>Ταυτότητα: Ιδιώτες - επιχειρηματίες ιδιοκτήτες χώρων  στάθμευσης</w:t>
-      </w:r>
-    </w:p>
-    <w:p>
-      <w:pPr>
-        <w:pStyle w:val="Description"/>
-      </w:pPr>
-      <w:r>
-        <w:t xml:space="preserve">Επιχειρησιακοί στόχοι: </w:t>
-      </w:r>
-      <w:r>
-        <w:t>Κέρδος - επιχειρηματική επέκταση στον τομέα της ηλεκτροκίνησης</w:t>
-      </w:r>
-    </w:p>
-    <w:p>
-      <w:pPr>
-        <w:pStyle w:val="Heading2"/>
-      </w:pPr>
-      <w:r>
-        <w:t>1.2</w:t>
-      </w:r>
-      <w:r>
-        <w:tab/>
-      </w:r>
-      <w:r>
-        <w:t>Περίγραμμα</w:t>
-      </w:r>
-      <w:r>
-        <w:t xml:space="preserve"> επιχειρησιακών λειτουργιών</w:t>
-      </w:r>
-    </w:p>
-    <w:p>
-      <w:pPr>
-        <w:pStyle w:val="Description"/>
-      </w:pPr>
-      <w:r>
-        <w:t xml:space="preserve">Γενική περιγραφή. </w:t>
-      </w:r>
-      <w:r>
-        <w:t>Περίληψη και αναφορές με χρήση διαγράμματος</w:t>
-      </w:r>
-      <w:r>
-        <w:t xml:space="preserve"> δραστηριοτήτων</w:t>
-      </w:r>
-      <w:r>
-        <w:t xml:space="preserve"> </w:t>
-      </w:r>
-      <w:r>
-        <w:rPr>
-          <w:lang w:val="en-US"/>
-        </w:rPr>
-        <w:t>UML</w:t>
-      </w:r>
-      <w:r>
-        <w:t>, αν απαιτείται. Το διάγραμμα και το περίγραμμα είναι από τη σκοπιά του</w:t>
-      </w:r>
-      <w:r>
-        <w:t xml:space="preserve"> </w:t>
-      </w:r>
-      <w:r>
-        <w:rPr>
-          <w:lang w:val="en-US"/>
-        </w:rPr>
-        <w:t>stakeholder</w:t>
-      </w:r>
-      <w:r>
-        <w:t xml:space="preserve"> </w:t>
-      </w:r>
-      <w:r>
-        <w:t xml:space="preserve">που γράφει. Το διάγραμμα από τη σκοπιά "ημών" δεν περιλαμβάνει τα διαγράμματα από τη σκοπιά των άλλων </w:t>
-      </w:r>
-      <w:r>
-        <w:rPr>
-          <w:lang w:val="en-US"/>
-        </w:rPr>
-        <w:t>stakeholders</w:t>
-      </w:r>
-      <w:r>
-        <w:t>.</w:t>
-      </w:r>
-    </w:p>
-    <w:p>
-      <w:pPr>
-        <w:pStyle w:val="Description"/>
-      </w:pPr>
-      <w:r>
-        <w:t xml:space="preserve">Συνεργασία με κατασκευαστές - εμπόρους, τράπεζες, </w:t>
-      </w:r>
-      <w:proofErr w:type="spellStart"/>
-      <w:r>
-        <w:t>παρόχους</w:t>
-      </w:r>
-      <w:proofErr w:type="spellEnd"/>
-      <w:r>
-        <w:t xml:space="preserve"> </w:t>
-      </w:r>
-      <w:proofErr w:type="spellStart"/>
-      <w:r>
-        <w:t>ηλ</w:t>
-      </w:r>
-      <w:proofErr w:type="spellEnd"/>
-      <w:r>
-        <w:t>. ενέργειας</w:t>
-      </w:r>
-    </w:p>
-    <w:p>
-      <w:pPr>
-        <w:pStyle w:val="Description"/>
-      </w:pPr>
-      <w:r>
-        <w:t>Συνδυαστικές προσφορές κόστους στάθμευσης και φόρτισης</w:t>
-      </w:r>
-    </w:p>
-    <w:p>
-      <w:pPr>
-        <w:pStyle w:val="Description"/>
-      </w:pPr>
-      <w:r>
-        <w:t>Προγράμματα επιβράβευσης τακτικών πελατών</w:t>
-      </w:r>
-    </w:p>
-    <w:p>
-      <w:pPr>
-        <w:pStyle w:val="Heading1"/>
-      </w:pPr>
-      <w:r>
-        <w:t>Αναφορές</w:t>
-      </w:r>
-      <w:r>
-        <w:t xml:space="preserve"> - πηγές πληροφοριών</w:t>
-      </w:r>
-    </w:p>
-    <w:p>
-      <w:pPr>
-        <w:pStyle w:val="Description"/>
-      </w:pPr>
-      <w:r>
-        <w:t xml:space="preserve">Αναφορά σε </w:t>
-      </w:r>
-      <w:r>
-        <w:t>πηγές πληροφοριών</w:t>
-      </w:r>
-      <w:r>
-        <w:t xml:space="preserve">. </w:t>
-      </w:r>
-      <w:r>
-        <w:t xml:space="preserve">Αν υπάρχει κάτι που έχει νόημα. Διαφορετικά </w:t>
-      </w:r>
-      <w:proofErr w:type="spellStart"/>
-      <w:r>
-        <w:t>γραφουμε</w:t>
-      </w:r>
-      <w:proofErr w:type="spellEnd"/>
-      <w:r>
-        <w:t xml:space="preserve"> "Ν/Α". </w:t>
-      </w:r>
-    </w:p>
-    <w:p>
-      <w:pPr>
-        <w:pStyle w:val="Heading1"/>
-      </w:pPr>
-      <w:r>
-        <w:t>Λειτουργικές απαιτήσεις επιχειρησιακού περιβάλλοντος</w:t>
-      </w:r>
-    </w:p>
-    <w:p>
-      <w:pPr>
-        <w:pStyle w:val="Heading2"/>
-      </w:pPr>
-      <w:r>
-        <w:t>3</w:t>
-      </w:r>
-      <w:r>
-        <w:t>.1</w:t>
-      </w:r>
-      <w:r>
-        <w:tab/>
-      </w:r>
-      <w:r>
-        <w:t>Επιχειρησιακές διαδικασίες</w:t>
-      </w:r>
-    </w:p>
-    <w:p>
-      <w:pPr>
-        <w:pStyle w:val="Description"/>
-      </w:pPr>
-      <w:r>
-        <w:t xml:space="preserve">Ροές εργασιών κατά τη </w:t>
-      </w:r>
-      <w:r>
-        <w:t>χρήση των δεδομένων και υπηρεσιών του συστήματος που κατασκευάζουμε</w:t>
-      </w:r>
-    </w:p>
-    <w:p>
-      <w:pPr>
-        <w:pStyle w:val="Description"/>
-      </w:pPr>
-      <w:r>
-        <w:t xml:space="preserve">Σε ποιες περιπτώσεις χρήσης / λειτουργίες εμπλέκεται ο </w:t>
-      </w:r>
-      <w:r>
-        <w:rPr>
-          <w:lang w:val="en-US"/>
-        </w:rPr>
-        <w:t>stake</w:t>
-      </w:r>
-      <w:r>
-        <w:t xml:space="preserve"> </w:t>
-      </w:r>
-      <w:r>
-        <w:rPr>
-          <w:lang w:val="en-US"/>
-        </w:rPr>
-        <w:t>holder</w:t>
-      </w:r>
-    </w:p>
-    <w:p>
-      <w:pPr>
-        <w:pStyle w:val="Description"/>
-      </w:pPr>
-      <w:r>
-        <w:t>Από το αρχείο λειτουργικών απαιτήσεων</w:t>
-      </w:r>
-    </w:p>
-    <w:p>
-      <w:pPr>
-        <w:pStyle w:val="Heading2"/>
-      </w:pPr>
-      <w:r>
-        <w:lastRenderedPageBreak/>
-        <w:t>3</w:t>
-      </w:r>
-      <w:r>
-        <w:t>.</w:t>
-      </w:r>
-      <w:r>
-        <w:t>2</w:t>
-      </w:r>
-      <w:r>
-        <w:tab/>
-      </w:r>
-      <w:r>
-        <w:tab/>
-      </w:r>
-      <w:r>
-        <w:t>Δείκτες ποιότητας</w:t>
-      </w:r>
-    </w:p>
-    <w:p>
-      <w:pPr>
-        <w:pStyle w:val="Description"/>
-      </w:pPr>
-      <w:r>
-        <w:t>Αναφορά σε δείκτες ποιότητας</w:t>
-      </w:r>
-      <w:r>
-        <w:t>.</w:t>
-      </w:r>
-    </w:p>
-    <w:p>
-      <w:pPr>
-        <w:pStyle w:val="Description"/>
-      </w:pPr>
-      <w:r>
-        <w:t>Μη λειτουργικές απαιτήσεις</w:t>
-      </w:r>
-    </w:p>
-    <w:p>
-      <w:pPr>
-        <w:pStyle w:val="Heading1"/>
-      </w:pPr>
-      <w:r>
-        <w:t>Έ</w:t>
-      </w:r>
-      <w:r>
-        <w:t>κθεση απαιτήσεων χρηστών</w:t>
-      </w:r>
-    </w:p>
-    <w:p>
-      <w:pPr>
-        <w:pStyle w:val="Description"/>
-      </w:pPr>
-      <w:r>
-        <w:t>Αναφορές υψηλού επιπέδου απαιτήσεων (πχ αρχών - στόχων του έργου) προσαρμοσμένες στην οπτική του εκάστοτε εμπλεκόμενου μέρους</w:t>
-      </w:r>
-      <w:r>
-        <w:t>.</w:t>
-      </w:r>
-    </w:p>
-    <w:p>
-      <w:pPr>
-        <w:pStyle w:val="Description"/>
-      </w:pPr>
-      <w:r>
-        <w:t>Ανάλυση επιχειρησιακών στόχων - λειτουργιών</w:t>
-      </w:r>
-      <w:r>
-        <w:t xml:space="preserve"> (1.1)</w:t>
-      </w:r>
-    </w:p>
-    <w:p>
-      <w:pPr>
-        <w:pStyle w:val="Heading1"/>
-      </w:pPr>
-      <w:r>
-        <w:t>Αρχές του προτεινόμενου συστήματος</w:t>
-      </w:r>
-    </w:p>
-    <w:p>
-      <w:pPr>
-        <w:pStyle w:val="Description"/>
-      </w:pPr>
-      <w:r>
-        <w:t xml:space="preserve">Λειτουργικές αρχές και σενάρια </w:t>
-      </w:r>
-      <w:r>
-        <w:t>για το προτεινόμενο σύστημα</w:t>
-      </w:r>
-      <w:r>
-        <w:t xml:space="preserve"> από την πλευρά του </w:t>
-      </w:r>
-      <w:r>
-        <w:rPr>
-          <w:lang w:val="en-US"/>
-        </w:rPr>
-        <w:t>stakeholder</w:t>
-      </w:r>
-      <w:r>
-        <w:t>.</w:t>
-      </w:r>
-      <w:r>
-        <w:t xml:space="preserve"> Μπορεί να ταυτίζονται ή να διαφοροποιούνται λίγο, για ένα τέτοιο σύστημα.</w:t>
-      </w:r>
-    </w:p>
-    <w:p>
-      <w:pPr>
-        <w:pStyle w:val="Description"/>
-      </w:pPr>
-      <w:r>
-        <w:t>προστασία δεδομένων, ασφάλεια συναλλαγών, πρόσβαση σε στοιχεία πελατών κλπ</w:t>
-      </w:r>
-    </w:p>
-    <w:p>
-      <w:pPr>
-        <w:pStyle w:val="Heading1"/>
-      </w:pPr>
-      <w:r>
-        <w:t>Περιορισμοί</w:t>
-      </w:r>
-      <w:r>
-        <w:t xml:space="preserve"> στο πλαίσιο του έργου</w:t>
-      </w:r>
-    </w:p>
-    <w:p>
-      <w:pPr>
-        <w:pStyle w:val="Description"/>
-      </w:pPr>
-      <w:r>
-        <w:t>Αναφορά σε περιορισμούς εντός της εμβέλειας του εκάστοτε εμπλεκόμενου μέρους</w:t>
-      </w:r>
-      <w:r>
-        <w:t>. Μπορεί να μην υπάρχουν.</w:t>
-      </w:r>
-    </w:p>
-    <w:p>
-      <w:pPr>
-        <w:pStyle w:val="Description"/>
-      </w:pPr>
-      <w:r>
-        <w:t>Χρήση τραπεζικού δικτύου για την πραγματοποίηση συναλλαγών</w:t>
-      </w:r>
-    </w:p>
-    <w:p>
-      <w:pPr>
-        <w:pStyle w:val="Description"/>
-      </w:pPr>
-      <w:r>
-        <w:t xml:space="preserve">Συνεργασία με </w:t>
-      </w:r>
-      <w:proofErr w:type="spellStart"/>
-      <w:r>
-        <w:t>πάροχο</w:t>
-      </w:r>
-      <w:proofErr w:type="spellEnd"/>
-      <w:r>
-        <w:t xml:space="preserve"> ηλεκτρικής ενέργειας</w:t>
-      </w:r>
-    </w:p>
-    <w:p>
-      <w:pPr>
-        <w:pStyle w:val="Description"/>
-      </w:pPr>
-      <w:r>
-        <w:t xml:space="preserve">Χρήση </w:t>
-      </w:r>
-      <w:proofErr w:type="spellStart"/>
-      <w:r>
-        <w:t>open</w:t>
-      </w:r>
-      <w:proofErr w:type="spellEnd"/>
-      <w:r>
-        <w:t xml:space="preserve"> </w:t>
-      </w:r>
-      <w:proofErr w:type="spellStart"/>
-      <w:r>
-        <w:t>source</w:t>
-      </w:r>
-      <w:proofErr w:type="spellEnd"/>
-      <w:r>
-        <w:t xml:space="preserve"> εργαλείων</w:t>
-      </w:r>
-    </w:p>
-    <w:p>
-      <w:pPr>
-        <w:pStyle w:val="Description"/>
-      </w:pPr>
-      <w:r>
-        <w:t>Προφανείς:</w:t>
-      </w:r>
-    </w:p>
-    <w:p>
-      <w:pPr>
-        <w:pStyle w:val="Description"/>
-      </w:pPr>
-      <w:proofErr w:type="spellStart"/>
-      <w:r>
-        <w:t>Ενα</w:t>
-      </w:r>
-      <w:proofErr w:type="spellEnd"/>
-      <w:r>
-        <w:t xml:space="preserve"> παράδειγμα περιορισμού σχεδίασης είναι αυτό που συζητήθηκε στο μάθημα σχετικά με αρχιτεκτονικά πρότυπα (πχ MVC κλπ) τα οποία πρέπει να ακολουθήσουμε.</w:t>
-      </w:r>
-    </w:p>
-    <w:p>
-      <w:pPr>
-        <w:pStyle w:val="Description"/>
-      </w:pPr>
-      <w:bookmarkStart w:id="0" w:name="_GoBack"/>
-      <w:bookmarkEnd w:id="0"/>
-    </w:p>
-    <w:p>
-      <w:pPr>
-        <w:pStyle w:val="Description"/>
-      </w:pPr>
-      <w:r>
-        <w:t xml:space="preserve">Γενικά: </w:t>
-      </w:r>
-      <w:proofErr w:type="spellStart"/>
-      <w:r>
-        <w:t>ενας</w:t>
-      </w:r>
-      <w:proofErr w:type="spellEnd"/>
-      <w:r>
-        <w:t xml:space="preserve"> περιορισμός σχεδίασης μπορεί να επιβάλλεται είτε από εσωτερικές συνθήκες (τεχνογνωσία ομάδας, πόροι, εργαλεία) είτε από εξωτερικές συνθήκες (πχ ένα από τα εξωτερικά συστήματα πχ πληρωμών, επιβάλλει κάποια χαρακτηριστικά στο δικό μας)</w:t>
-      </w:r>
-    </w:p>
-    <w:p>
-      <w:pPr>
-        <w:pStyle w:val="Description"/>
-      </w:pPr>
-    </w:p>
-    <w:p>
-      <w:pPr>
-        <w:pStyle w:val="Description"/>
-      </w:pPr>
-      <w:r>
-        <w:t>Σε κάθε περίπτωση ένας περιορισμός σχεδίασης σχετίζεται με μια σχεδιαστική απόφαση, δείτε τη συζήτηση για τα χαρακτηριστικά κατανεμημένων συστημάτων στη διάλεξη 8.</w:t>
-      </w:r>
-    </w:p>
-    <w:p>
-      <w:pPr>
-        <w:pStyle w:val="Heading1"/>
-      </w:pPr>
-      <w:r>
-        <w:t xml:space="preserve">Παράρτημα: ακρωνύμια και συντομογραφίες </w:t>
-      </w:r>
-    </w:p>
-    <w:p>
-      <w:pPr>
-        <w:pStyle w:val="Description"/>
-      </w:pPr>
-      <w:r>
-        <w:t>Μπορεί να μην υπάρχουν.</w:t>
+        <w:t>N/A</w:t>
       </w:r>
     </w:p>
     <w:p/>
@@ -836,6 +1203,13 @@
         <w:sz w:val="18"/>
         <w:szCs w:val="18"/>
       </w:rPr>
+      <w:t xml:space="preserve"> 6</w:t>
+    </w:r>
+    <w:r>
+      <w:rPr>
+        <w:sz w:val="18"/>
+        <w:szCs w:val="18"/>
+      </w:rPr>
       <w:tab/>
       <w:t xml:space="preserve">ΕΓΓΡΑΦΟ </w:t>
     </w:r>
@@ -883,13 +1257,6 @@
         <w:sz w:val="18"/>
         <w:szCs w:val="18"/>
       </w:rPr>
-      <w:t xml:space="preserve">Σελ </w:t>
-    </w:r>
-    <w:r>
-      <w:rPr>
-        <w:sz w:val="18"/>
-        <w:szCs w:val="18"/>
-      </w:rPr>
       <w:fldChar w:fldCharType="begin"/>
     </w:r>
     <w:r>
@@ -969,7 +1336,7 @@
         <w:sz w:val="18"/>
         <w:szCs w:val="18"/>
       </w:rPr>
-      <w:t>2</w:t>
+      <w:t>3</w:t>
     </w:r>
     <w:r>
       <w:rPr>
@@ -3185,6 +3552,17 @@
       <w:lang w:val="el-GR"/>
     </w:rPr>
   </w:style>
+  <w:style w:type="paragraph" w:styleId="ListParagraph">
+    <w:name w:val="List Paragraph"/>
+    <w:basedOn w:val="Normal"/>
+    <w:uiPriority w:val="34"/>
+    <w:qFormat/>
+    <w:rsid w:val="00420A1C"/>
+    <w:pPr>
+      <w:ind w:left="720"/>
+      <w:contextualSpacing/>
+    </w:pPr>
+  </w:style>
 </w:styles>
 </file>
 
@@ -3583,6 +3961,17 @@
       <w:lang w:val="el-GR"/>
     </w:rPr>
   </w:style>
+  <w:style w:type="paragraph" w:styleId="ListParagraph">
+    <w:name w:val="List Paragraph"/>
+    <w:basedOn w:val="Normal"/>
+    <w:uiPriority w:val="34"/>
+    <w:qFormat/>
+    <w:rsid w:val="00420A1C"/>
+    <w:pPr>
+      <w:ind w:left="720"/>
+      <w:contextualSpacing/>
+    </w:pPr>
+  </w:style>
 </w:styles>
 </file>
 

</xml_diff>

<commit_message>
Final update before first deadline
</commit_message>
<xml_diff>
--- a/documentation/SRDocuments/StRS_1_StationOwner.docx
+++ b/documentation/SRDocuments/StRS_1_StationOwner.docx
@@ -73,35 +73,37 @@
           <w:sz w:val="44"/>
           <w:lang w:val="en-US"/>
         </w:rPr>
-        <w:t>(StRS)</w:t>
-      </w:r>
+        <w:t>(</w:t>
+      </w:r>
+      <w:proofErr w:type="spellStart"/>
       <w:r>
         <w:rPr>
           <w:sz w:val="44"/>
           <w:lang w:val="en-US"/>
         </w:rPr>
-        <w:br/>
-      </w:r>
+        <w:t>StRS</w:t>
+      </w:r>
+      <w:proofErr w:type="spellEnd"/>
       <w:r>
         <w:rPr>
           <w:sz w:val="44"/>
           <w:lang w:val="en-US"/>
         </w:rPr>
-        <w:t>Stakeholders</w:t>
+        <w:t>)</w:t>
       </w:r>
       <w:r>
         <w:rPr>
           <w:sz w:val="44"/>
           <w:lang w:val="en-US"/>
         </w:rPr>
-        <w:t xml:space="preserve"> </w:t>
+        <w:br/>
       </w:r>
       <w:r>
         <w:rPr>
           <w:sz w:val="44"/>
           <w:lang w:val="en-US"/>
         </w:rPr>
-        <w:t>Requirements</w:t>
+        <w:t>Stakeholders</w:t>
       </w:r>
       <w:r>
         <w:rPr>
@@ -115,6 +117,20 @@
           <w:sz w:val="44"/>
           <w:lang w:val="en-US"/>
         </w:rPr>
+        <w:t>Requirements</w:t>
+      </w:r>
+      <w:r>
+        <w:rPr>
+          <w:sz w:val="44"/>
+          <w:lang w:val="en-US"/>
+        </w:rPr>
+        <w:t xml:space="preserve"> </w:t>
+      </w:r>
+      <w:r>
+        <w:rPr>
+          <w:sz w:val="44"/>
+          <w:lang w:val="en-US"/>
+        </w:rPr>
         <w:t>Specification</w:t>
       </w:r>
     </w:p>
@@ -844,11 +860,6 @@
     </w:p>
     <w:p>
       <w:pPr>
-        <w:pStyle w:val="Description"/>
-      </w:pPr>
-    </w:p>
-    <w:p>
-      <w:pPr>
         <w:pStyle w:val="Heading1"/>
       </w:pPr>
       <w:r>
@@ -1017,15 +1028,15 @@
           <w:color w:val="2F5496" w:themeColor="accent1" w:themeShade="BF"/>
           <w:sz w:val="22"/>
         </w:rPr>
+        <w:t>Χρήση εργαλείων που καθιστούν δυνατή την υποστήριξη μεγάλου εύρους συσκευών και λειτουργικών συστημάτων</w:t>
+      </w:r>
+    </w:p>
+    <w:p>
+      <w:pPr>
+        <w:pStyle w:val="Heading1"/>
+      </w:pPr>
+      <w:r>
         <w:lastRenderedPageBreak/>
-        <w:t>Χρήση εργαλείων που καθιστούν δυνατή την υποστήριξη μεγάλου εύρους συσκευών και λειτουργικών συστημάτων</w:t>
-      </w:r>
-    </w:p>
-    <w:p>
-      <w:pPr>
-        <w:pStyle w:val="Heading1"/>
-      </w:pPr>
-      <w:r>
         <w:t xml:space="preserve">Παράρτημα: ακρωνύμια και συντομογραφίες </w:t>
       </w:r>
     </w:p>
@@ -1118,6 +1129,7 @@
       <w:tab/>
       <w:t xml:space="preserve">ΕΓΓΡΑΦΟ </w:t>
     </w:r>
+    <w:proofErr w:type="spellStart"/>
     <w:r>
       <w:rPr>
         <w:sz w:val="18"/>
@@ -1126,6 +1138,7 @@
       </w:rPr>
       <w:t>StRS</w:t>
     </w:r>
+    <w:proofErr w:type="spellEnd"/>
     <w:r>
       <w:rPr>
         <w:sz w:val="18"/>
@@ -1182,7 +1195,7 @@
         <w:sz w:val="18"/>
         <w:szCs w:val="18"/>
       </w:rPr>
-      <w:t>1</w:t>
+      <w:t>2</w:t>
     </w:r>
     <w:r>
       <w:rPr>

</xml_diff>